<commit_message>
Passaggio da Arduino Micro a ESP32
</commit_message>
<xml_diff>
--- a/docs/Manuale d'istruzioni.docx
+++ b/docs/Manuale d'istruzioni.docx
@@ -1,12 +1,15 @@
 
 <file path=word/document.xml><?xml version="1.0" encoding="utf-8"?>
-<w:document xmlns:wpc="http://schemas.microsoft.com/office/word/2010/wordprocessingCanvas" xmlns:cx="http://schemas.microsoft.com/office/drawing/2014/chartex" xmlns:cx1="http://schemas.microsoft.com/office/drawing/2015/9/8/chartex" xmlns:cx2="http://schemas.microsoft.com/office/drawing/2015/10/21/chartex" xmlns:cx3="http://schemas.microsoft.com/office/drawing/2016/5/9/chartex" xmlns:cx4="http://schemas.microsoft.com/office/drawing/2016/5/10/chartex" xmlns:cx5="http://schemas.microsoft.com/office/drawing/2016/5/11/chartex" xmlns:cx6="http://schemas.microsoft.com/office/drawing/2016/5/12/chartex" xmlns:cx7="http://schemas.microsoft.com/office/drawing/2016/5/13/chartex" xmlns:cx8="http://schemas.microsoft.com/office/drawing/2016/5/14/chartex" xmlns:mc="http://schemas.openxmlformats.org/markup-compatibility/2006" xmlns:aink="http://schemas.microsoft.com/office/drawing/2016/ink" xmlns:am3d="http://schemas.microsoft.com/office/drawing/2017/model3d" xmlns:o="urn:schemas-microsoft-com:office:office" xmlns:r="http://schemas.openxmlformats.org/officeDocument/2006/relationships" xmlns:m="http://schemas.openxmlformats.org/officeDocument/2006/math" xmlns:v="urn:schemas-microsoft-com:vml" xmlns:wp14="http://schemas.microsoft.com/office/word/2010/wordprocessingDrawing" xmlns:wp="http://schemas.openxmlformats.org/drawingml/2006/wordprocessingDrawing" xmlns:w10="urn:schemas-microsoft-com:office:word" xmlns:w="http://schemas.openxmlformats.org/wordprocessingml/2006/main" xmlns:w14="http://schemas.microsoft.com/office/word/2010/wordml" xmlns:w15="http://schemas.microsoft.com/office/word/2012/wordml" xmlns:w16cex="http://schemas.microsoft.com/office/word/2018/wordml/cex" xmlns:w16cid="http://schemas.microsoft.com/office/word/2016/wordml/cid" xmlns:w16="http://schemas.microsoft.com/office/word/2018/wordml" xmlns:w16sdtdh="http://schemas.microsoft.com/office/word/2020/wordml/sdtdatahash" xmlns:w16se="http://schemas.microsoft.com/office/word/2015/wordml/symex" xmlns:wpg="http://schemas.microsoft.com/office/word/2010/wordprocessingGroup" xmlns:wpi="http://schemas.microsoft.com/office/word/2010/wordprocessingInk" xmlns:wne="http://schemas.microsoft.com/office/word/2006/wordml" xmlns:wps="http://schemas.microsoft.com/office/word/2010/wordprocessingShape" mc:Ignorable="w14 w15 w16se w16cid w16 w16cex w16sdtdh wp14">
+<w:document xmlns:wpc="http://schemas.microsoft.com/office/word/2010/wordprocessingCanvas" xmlns:cx="http://schemas.microsoft.com/office/drawing/2014/chartex" xmlns:cx1="http://schemas.microsoft.com/office/drawing/2015/9/8/chartex" xmlns:cx2="http://schemas.microsoft.com/office/drawing/2015/10/21/chartex" xmlns:cx3="http://schemas.microsoft.com/office/drawing/2016/5/9/chartex" xmlns:cx4="http://schemas.microsoft.com/office/drawing/2016/5/10/chartex" xmlns:cx5="http://schemas.microsoft.com/office/drawing/2016/5/11/chartex" xmlns:cx6="http://schemas.microsoft.com/office/drawing/2016/5/12/chartex" xmlns:cx7="http://schemas.microsoft.com/office/drawing/2016/5/13/chartex" xmlns:cx8="http://schemas.microsoft.com/office/drawing/2016/5/14/chartex" xmlns:mc="http://schemas.openxmlformats.org/markup-compatibility/2006" xmlns:aink="http://schemas.microsoft.com/office/drawing/2016/ink" xmlns:am3d="http://schemas.microsoft.com/office/drawing/2017/model3d" xmlns:o="urn:schemas-microsoft-com:office:office" xmlns:oel="http://schemas.microsoft.com/office/2019/extlst" xmlns:r="http://schemas.openxmlformats.org/officeDocument/2006/relationships" xmlns:m="http://schemas.openxmlformats.org/officeDocument/2006/math" xmlns:v="urn:schemas-microsoft-com:vml" xmlns:wp14="http://schemas.microsoft.com/office/word/2010/wordprocessingDrawing" xmlns:wp="http://schemas.openxmlformats.org/drawingml/2006/wordprocessingDrawing" xmlns:w10="urn:schemas-microsoft-com:office:word" xmlns:w="http://schemas.openxmlformats.org/wordprocessingml/2006/main" xmlns:w14="http://schemas.microsoft.com/office/word/2010/wordml" xmlns:w15="http://schemas.microsoft.com/office/word/2012/wordml" xmlns:w16cex="http://schemas.microsoft.com/office/word/2018/wordml/cex" xmlns:w16cid="http://schemas.microsoft.com/office/word/2016/wordml/cid" xmlns:w16="http://schemas.microsoft.com/office/word/2018/wordml" xmlns:w16sdtdh="http://schemas.microsoft.com/office/word/2020/wordml/sdtdatahash" xmlns:w16se="http://schemas.microsoft.com/office/word/2015/wordml/symex" xmlns:wpg="http://schemas.microsoft.com/office/word/2010/wordprocessingGroup" xmlns:wpi="http://schemas.microsoft.com/office/word/2010/wordprocessingInk" xmlns:wne="http://schemas.microsoft.com/office/word/2006/wordml" xmlns:wps="http://schemas.microsoft.com/office/word/2010/wordprocessingShape" mc:Ignorable="w14 w15 w16se w16cid w16 w16cex w16sdtdh wp14">
   <w:body>
     <w:p>
       <w:pPr>
         <w:jc w:val="both"/>
       </w:pPr>
       <w:r>
+        <w:rPr>
+          <w:noProof/>
+        </w:rPr>
         <mc:AlternateContent>
           <mc:Choice Requires="wps">
             <w:drawing>
@@ -109,6 +112,9 @@
         </mc:AlternateContent>
       </w:r>
       <w:r>
+        <w:rPr>
+          <w:noProof/>
+        </w:rPr>
         <w:drawing>
           <wp:anchor distT="0" distB="0" distL="114300" distR="114300" simplePos="0" relativeHeight="251729920" behindDoc="1" locked="0" layoutInCell="1" allowOverlap="1" wp14:anchorId="5030A5A6" wp14:editId="329F6853">
             <wp:simplePos x="0" y="0"/>
@@ -174,6 +180,9 @@
         </w:drawing>
       </w:r>
       <w:r>
+        <w:rPr>
+          <w:noProof/>
+        </w:rPr>
         <mc:AlternateContent>
           <mc:Choice Requires="wps">
             <w:drawing>
@@ -262,6 +271,9 @@
         </mc:AlternateContent>
       </w:r>
       <w:r>
+        <w:rPr>
+          <w:noProof/>
+        </w:rPr>
         <w:drawing>
           <wp:anchor distT="0" distB="0" distL="114300" distR="114300" simplePos="0" relativeHeight="251728896" behindDoc="1" locked="0" layoutInCell="1" allowOverlap="1" wp14:anchorId="774F71AA" wp14:editId="6379B4B6">
             <wp:simplePos x="0" y="0"/>
@@ -334,6 +346,9 @@
         </w:drawing>
       </w:r>
       <w:r>
+        <w:rPr>
+          <w:noProof/>
+        </w:rPr>
         <mc:AlternateContent>
           <mc:Choice Requires="wps">
             <w:drawing>
@@ -422,6 +437,9 @@
         </mc:AlternateContent>
       </w:r>
       <w:r>
+        <w:rPr>
+          <w:noProof/>
+        </w:rPr>
         <w:drawing>
           <wp:anchor distT="0" distB="0" distL="114300" distR="114300" simplePos="0" relativeHeight="251731968" behindDoc="1" locked="0" layoutInCell="1" allowOverlap="1" wp14:anchorId="60980629" wp14:editId="0DB731AA">
             <wp:simplePos x="0" y="0"/>
@@ -724,6 +742,9 @@
         </w:rPr>
       </w:pPr>
       <w:r>
+        <w:rPr>
+          <w:noProof/>
+        </w:rPr>
         <w:drawing>
           <wp:anchor distT="0" distB="0" distL="114300" distR="114300" simplePos="0" relativeHeight="251734016" behindDoc="1" locked="0" layoutInCell="1" allowOverlap="1" wp14:anchorId="77A2BDCC" wp14:editId="15C7BE8C">
             <wp:simplePos x="0" y="0"/>
@@ -789,6 +810,9 @@
         </w:drawing>
       </w:r>
       <w:r>
+        <w:rPr>
+          <w:noProof/>
+        </w:rPr>
         <w:drawing>
           <wp:anchor distT="0" distB="0" distL="114300" distR="114300" simplePos="0" relativeHeight="251736064" behindDoc="1" locked="0" layoutInCell="1" allowOverlap="1" wp14:anchorId="05E7884E" wp14:editId="1541BBA1">
             <wp:simplePos x="0" y="0"/>
@@ -854,6 +878,9 @@
         </w:drawing>
       </w:r>
       <w:r>
+        <w:rPr>
+          <w:noProof/>
+        </w:rPr>
         <mc:AlternateContent>
           <mc:Choice Requires="wps">
             <w:drawing>
@@ -952,6 +979,9 @@
         </mc:AlternateContent>
       </w:r>
       <w:r>
+        <w:rPr>
+          <w:noProof/>
+        </w:rPr>
         <mc:AlternateContent>
           <mc:Choice Requires="wps">
             <w:drawing>
@@ -1050,6 +1080,9 @@
         </mc:AlternateContent>
       </w:r>
       <w:r>
+        <w:rPr>
+          <w:noProof/>
+        </w:rPr>
         <w:drawing>
           <wp:anchor distT="0" distB="0" distL="114300" distR="114300" simplePos="0" relativeHeight="251738112" behindDoc="0" locked="0" layoutInCell="1" allowOverlap="1" wp14:anchorId="5E7F1D93" wp14:editId="53F3AEE3">
             <wp:simplePos x="0" y="0"/>
@@ -1124,6 +1157,9 @@
         </w:drawing>
       </w:r>
       <w:r>
+        <w:rPr>
+          <w:noProof/>
+        </w:rPr>
         <mc:AlternateContent>
           <mc:Choice Requires="wps">
             <w:drawing>
@@ -1337,14 +1373,7 @@
                                 <w:sz w:val="26"/>
                                 <w:szCs w:val="26"/>
                               </w:rPr>
-                              <w:t xml:space="preserve">  </w:t>
-                            </w:r>
-                            <w:r>
-                              <w:rPr>
-                                <w:sz w:val="26"/>
-                                <w:szCs w:val="26"/>
-                              </w:rPr>
-                              <w:t xml:space="preserve"> </w:t>
+                              <w:t xml:space="preserve">   </w:t>
                             </w:r>
                             <w:r>
                               <w:rPr>
@@ -1668,14 +1697,7 @@
                           <w:sz w:val="26"/>
                           <w:szCs w:val="26"/>
                         </w:rPr>
-                        <w:t xml:space="preserve">  </w:t>
-                      </w:r>
-                      <w:r>
-                        <w:rPr>
-                          <w:sz w:val="26"/>
-                          <w:szCs w:val="26"/>
-                        </w:rPr>
-                        <w:t xml:space="preserve"> </w:t>
+                        <w:t xml:space="preserve">   </w:t>
                       </w:r>
                       <w:r>
                         <w:rPr>
@@ -1941,6 +1963,7 @@
       </w:pPr>
       <w:r>
         <w:rPr>
+          <w:noProof/>
           <w:sz w:val="26"/>
           <w:szCs w:val="26"/>
         </w:rPr>
@@ -2033,6 +2056,7 @@
       </w:r>
       <w:r>
         <w:rPr>
+          <w:noProof/>
           <w:sz w:val="26"/>
           <w:szCs w:val="26"/>
         </w:rPr>
@@ -2125,6 +2149,7 @@
       </w:r>
       <w:r>
         <w:rPr>
+          <w:noProof/>
           <w:sz w:val="26"/>
           <w:szCs w:val="26"/>
         </w:rPr>
@@ -2203,6 +2228,7 @@
       </w:r>
       <w:r>
         <w:rPr>
+          <w:noProof/>
           <w:sz w:val="26"/>
           <w:szCs w:val="26"/>
         </w:rPr>
@@ -2855,6 +2881,7 @@
       </w:pPr>
       <w:r>
         <w:rPr>
+          <w:noProof/>
           <w:sz w:val="26"/>
           <w:szCs w:val="26"/>
         </w:rPr>
@@ -2925,6 +2952,7 @@
       </w:r>
       <w:r>
         <w:rPr>
+          <w:noProof/>
           <w:sz w:val="26"/>
           <w:szCs w:val="26"/>
         </w:rPr>
@@ -3017,6 +3045,7 @@
       </w:r>
       <w:r>
         <w:rPr>
+          <w:noProof/>
           <w:sz w:val="26"/>
           <w:szCs w:val="26"/>
         </w:rPr>
@@ -3087,6 +3116,7 @@
       </w:r>
       <w:r>
         <w:rPr>
+          <w:noProof/>
           <w:sz w:val="26"/>
           <w:szCs w:val="26"/>
         </w:rPr>
@@ -3163,6 +3193,7 @@
       </w:r>
       <w:r>
         <w:rPr>
+          <w:noProof/>
           <w:sz w:val="26"/>
           <w:szCs w:val="26"/>
         </w:rPr>
@@ -3255,6 +3286,7 @@
       </w:r>
       <w:r>
         <w:rPr>
+          <w:noProof/>
           <w:sz w:val="26"/>
           <w:szCs w:val="26"/>
         </w:rPr>
@@ -3347,6 +3379,7 @@
       </w:r>
       <w:r>
         <w:rPr>
+          <w:noProof/>
           <w:sz w:val="26"/>
           <w:szCs w:val="26"/>
         </w:rPr>
@@ -3605,21 +3638,7 @@
                                 <w:sz w:val="26"/>
                                 <w:szCs w:val="26"/>
                               </w:rPr>
-                              <w:t>) per confermare</w:t>
-                            </w:r>
-                            <w:r>
-                              <w:rPr>
-                                <w:sz w:val="26"/>
-                                <w:szCs w:val="26"/>
-                              </w:rPr>
-                              <w:t xml:space="preserve"> </w:t>
-                            </w:r>
-                            <w:r>
-                              <w:rPr>
-                                <w:sz w:val="26"/>
-                                <w:szCs w:val="26"/>
-                              </w:rPr>
-                              <w:t>(Fig. 11) oppure il primo (</w:t>
+                              <w:t>) per confermare (Fig. 11) oppure il primo (</w:t>
                             </w:r>
                             <w:r>
                               <w:rPr>
@@ -3794,21 +3813,7 @@
                           <w:sz w:val="26"/>
                           <w:szCs w:val="26"/>
                         </w:rPr>
-                        <w:t>) per confermare</w:t>
-                      </w:r>
-                      <w:r>
-                        <w:rPr>
-                          <w:sz w:val="26"/>
-                          <w:szCs w:val="26"/>
-                        </w:rPr>
-                        <w:t xml:space="preserve"> </w:t>
-                      </w:r>
-                      <w:r>
-                        <w:rPr>
-                          <w:sz w:val="26"/>
-                          <w:szCs w:val="26"/>
-                        </w:rPr>
-                        <w:t>(Fig. 11) oppure il primo (</w:t>
+                        <w:t>) per confermare (Fig. 11) oppure il primo (</w:t>
                       </w:r>
                       <w:r>
                         <w:rPr>
@@ -3867,6 +3872,7 @@
       </w:pPr>
       <w:r>
         <w:rPr>
+          <w:noProof/>
           <w:sz w:val="26"/>
           <w:szCs w:val="26"/>
         </w:rPr>
@@ -3991,6 +3997,7 @@
         <w:rPr>
           <w:b/>
           <w:bCs/>
+          <w:noProof/>
           <w:sz w:val="28"/>
           <w:szCs w:val="28"/>
         </w:rPr>
@@ -4085,6 +4092,7 @@
         <w:rPr>
           <w:b/>
           <w:bCs/>
+          <w:noProof/>
           <w:sz w:val="28"/>
           <w:szCs w:val="28"/>
         </w:rPr>
@@ -4179,6 +4187,7 @@
         <w:rPr>
           <w:b/>
           <w:bCs/>
+          <w:noProof/>
           <w:sz w:val="28"/>
           <w:szCs w:val="28"/>
         </w:rPr>
@@ -4250,6 +4259,7 @@
         <w:rPr>
           <w:b/>
           <w:bCs/>
+          <w:noProof/>
           <w:sz w:val="28"/>
           <w:szCs w:val="28"/>
         </w:rPr>
@@ -4415,21 +4425,7 @@
                                 <w:sz w:val="26"/>
                                 <w:szCs w:val="26"/>
                               </w:rPr>
-                              <w:t>) una sola volta per entrare nell’apposita pagina del menu</w:t>
-                            </w:r>
-                            <w:r>
-                              <w:rPr>
-                                <w:sz w:val="26"/>
-                                <w:szCs w:val="26"/>
-                              </w:rPr>
-                              <w:t xml:space="preserve"> </w:t>
-                            </w:r>
-                            <w:r>
-                              <w:rPr>
-                                <w:sz w:val="26"/>
-                                <w:szCs w:val="26"/>
-                              </w:rPr>
-                              <w:t>(Fig. 13).  Premere il quarto pulsante per confermare (</w:t>
+                              <w:t>) una sola volta per entrare nell’apposita pagina del menu (Fig. 13).  Premere il quarto pulsante per confermare (</w:t>
                             </w:r>
                             <w:r>
                               <w:rPr>
@@ -4522,21 +4518,7 @@
                           <w:sz w:val="26"/>
                           <w:szCs w:val="26"/>
                         </w:rPr>
-                        <w:t>) una sola volta per entrare nell’apposita pagina del menu</w:t>
-                      </w:r>
-                      <w:r>
-                        <w:rPr>
-                          <w:sz w:val="26"/>
-                          <w:szCs w:val="26"/>
-                        </w:rPr>
-                        <w:t xml:space="preserve"> </w:t>
-                      </w:r>
-                      <w:r>
-                        <w:rPr>
-                          <w:sz w:val="26"/>
-                          <w:szCs w:val="26"/>
-                        </w:rPr>
-                        <w:t>(Fig. 13).  Premere il quarto pulsante per confermare (</w:t>
+                        <w:t>) una sola volta per entrare nell’apposita pagina del menu (Fig. 13).  Premere il quarto pulsante per confermare (</w:t>
                       </w:r>
                       <w:r>
                         <w:rPr>
@@ -4659,6 +4641,192 @@
       </w:pPr>
       <w:r>
         <w:rPr>
+          <w:b/>
+          <w:bCs/>
+          <w:sz w:val="28"/>
+          <w:szCs w:val="28"/>
+        </w:rPr>
+        <w:t>SCHEMA CONNESSIONI</w:t>
+      </w:r>
+    </w:p>
+    <w:p>
+      <w:pPr>
+        <w:jc w:val="both"/>
+        <w:rPr>
+          <w:sz w:val="26"/>
+          <w:szCs w:val="26"/>
+        </w:rPr>
+      </w:pPr>
+      <w:r>
+        <w:rPr>
+          <w:sz w:val="26"/>
+          <w:szCs w:val="26"/>
+        </w:rPr>
+        <w:t>1: Alimentazione iniettore in uscita (OUT+);</w:t>
+      </w:r>
+    </w:p>
+    <w:p>
+      <w:pPr>
+        <w:jc w:val="both"/>
+        <w:rPr>
+          <w:sz w:val="26"/>
+          <w:szCs w:val="26"/>
+        </w:rPr>
+      </w:pPr>
+      <w:r>
+        <w:rPr>
+          <w:sz w:val="26"/>
+          <w:szCs w:val="26"/>
+        </w:rPr>
+        <w:t>2: Alimentazione iniettore in uscita (OUT-);</w:t>
+      </w:r>
+    </w:p>
+    <w:p>
+      <w:pPr>
+        <w:jc w:val="both"/>
+        <w:rPr>
+          <w:sz w:val="26"/>
+          <w:szCs w:val="26"/>
+        </w:rPr>
+      </w:pPr>
+      <w:r>
+        <w:rPr>
+          <w:sz w:val="26"/>
+          <w:szCs w:val="26"/>
+        </w:rPr>
+        <w:t>3: Alimentazione iniettore in ingresso (VIN+);</w:t>
+      </w:r>
+    </w:p>
+    <w:p>
+      <w:pPr>
+        <w:jc w:val="both"/>
+        <w:rPr>
+          <w:sz w:val="26"/>
+          <w:szCs w:val="26"/>
+        </w:rPr>
+      </w:pPr>
+      <w:r>
+        <w:rPr>
+          <w:sz w:val="26"/>
+          <w:szCs w:val="26"/>
+        </w:rPr>
+        <w:t>4: Alimentazione iniettore in ingresso (VIN-);</w:t>
+      </w:r>
+    </w:p>
+    <w:p>
+      <w:pPr>
+        <w:jc w:val="both"/>
+        <w:rPr>
+          <w:sz w:val="26"/>
+          <w:szCs w:val="26"/>
+        </w:rPr>
+      </w:pPr>
+      <w:r>
+        <w:rPr>
+          <w:sz w:val="26"/>
+          <w:szCs w:val="26"/>
+        </w:rPr>
+        <w:t>5: Alimentazione della centralina 12V (-);</w:t>
+      </w:r>
+    </w:p>
+    <w:p>
+      <w:pPr>
+        <w:jc w:val="both"/>
+        <w:rPr>
+          <w:sz w:val="26"/>
+          <w:szCs w:val="26"/>
+        </w:rPr>
+      </w:pPr>
+      <w:r>
+        <w:rPr>
+          <w:sz w:val="26"/>
+          <w:szCs w:val="26"/>
+        </w:rPr>
+        <w:t>6: Alimentazione della centralina 12V (+);</w:t>
+      </w:r>
+    </w:p>
+    <w:p>
+      <w:pPr>
+        <w:jc w:val="both"/>
+        <w:rPr>
+          <w:sz w:val="26"/>
+          <w:szCs w:val="26"/>
+        </w:rPr>
+      </w:pPr>
+      <w:r>
+        <w:rPr>
+          <w:sz w:val="26"/>
+          <w:szCs w:val="26"/>
+        </w:rPr>
+        <w:t>7: Alimentazione del sensore di pressione (+);</w:t>
+      </w:r>
+    </w:p>
+    <w:p>
+      <w:pPr>
+        <w:jc w:val="both"/>
+        <w:rPr>
+          <w:sz w:val="26"/>
+          <w:szCs w:val="26"/>
+        </w:rPr>
+      </w:pPr>
+      <w:r>
+        <w:rPr>
+          <w:sz w:val="26"/>
+          <w:szCs w:val="26"/>
+        </w:rPr>
+        <w:t>8: Alimentazione del sensore di pressione (-);</w:t>
+      </w:r>
+    </w:p>
+    <w:p>
+      <w:pPr>
+        <w:jc w:val="both"/>
+        <w:rPr>
+          <w:sz w:val="26"/>
+          <w:szCs w:val="26"/>
+        </w:rPr>
+      </w:pPr>
+      <w:r>
+        <w:rPr>
+          <w:sz w:val="26"/>
+          <w:szCs w:val="26"/>
+        </w:rPr>
+        <w:t xml:space="preserve">9: </w:t>
+      </w:r>
+      <w:r>
+        <w:rPr>
+          <w:sz w:val="26"/>
+          <w:szCs w:val="26"/>
+        </w:rPr>
+        <w:t>Lettura del</w:t>
+      </w:r>
+      <w:r>
+        <w:rPr>
+          <w:sz w:val="26"/>
+          <w:szCs w:val="26"/>
+        </w:rPr>
+        <w:t xml:space="preserve"> sensore di pressione;</w:t>
+      </w:r>
+    </w:p>
+    <w:p>
+      <w:pPr>
+        <w:jc w:val="both"/>
+        <w:rPr>
+          <w:sz w:val="26"/>
+          <w:szCs w:val="26"/>
+        </w:rPr>
+      </w:pPr>
+    </w:p>
+    <w:p>
+      <w:pPr>
+        <w:jc w:val="both"/>
+        <w:rPr>
+          <w:color w:val="FF0000"/>
+          <w:sz w:val="26"/>
+          <w:szCs w:val="26"/>
+        </w:rPr>
+      </w:pPr>
+      <w:r>
+        <w:rPr>
           <w:noProof/>
           <w:sz w:val="26"/>
           <w:szCs w:val="26"/>
@@ -4666,18 +4834,18 @@
         <mc:AlternateContent>
           <mc:Choice Requires="wps">
             <w:drawing>
-              <wp:anchor distT="0" distB="0" distL="114300" distR="114300" simplePos="0" relativeHeight="251703296" behindDoc="0" locked="0" layoutInCell="1" allowOverlap="1" wp14:anchorId="4CED6608" wp14:editId="5F035648">
+              <wp:anchor distT="0" distB="0" distL="114300" distR="114300" simplePos="0" relativeHeight="251768832" behindDoc="0" locked="0" layoutInCell="1" allowOverlap="1" wp14:anchorId="0417ABB9" wp14:editId="1B238D69">
                 <wp:simplePos x="0" y="0"/>
                 <wp:positionH relativeFrom="column">
-                  <wp:posOffset>4384675</wp:posOffset>
+                  <wp:posOffset>2495550</wp:posOffset>
                 </wp:positionH>
                 <wp:positionV relativeFrom="paragraph">
-                  <wp:posOffset>292100</wp:posOffset>
+                  <wp:posOffset>1127760</wp:posOffset>
                 </wp:positionV>
-                <wp:extent cx="403225" cy="314325"/>
-                <wp:effectExtent l="0" t="0" r="0" b="0"/>
-                <wp:wrapNone/>
-                <wp:docPr id="4" name="Casella di testo 4"/>
+                <wp:extent cx="403225" cy="662940"/>
+                <wp:effectExtent l="0" t="0" r="0" b="3810"/>
+                <wp:wrapSquare wrapText="bothSides"/>
+                <wp:docPr id="41" name="Casella di testo 41"/>
                 <wp:cNvGraphicFramePr/>
                 <a:graphic xmlns:a="http://schemas.openxmlformats.org/drawingml/2006/main">
                   <a:graphicData uri="http://schemas.microsoft.com/office/word/2010/wordprocessingShape">
@@ -4686,7 +4854,165 @@
                       <wps:spPr>
                         <a:xfrm>
                           <a:off x="0" y="0"/>
-                          <a:ext cx="403225" cy="314325"/>
+                          <a:ext cx="403225" cy="662940"/>
+                        </a:xfrm>
+                        <a:prstGeom prst="rect">
+                          <a:avLst/>
+                        </a:prstGeom>
+                        <a:noFill/>
+                        <a:ln w="6350">
+                          <a:noFill/>
+                        </a:ln>
+                      </wps:spPr>
+                      <wps:txbx>
+                        <w:txbxContent>
+                          <w:p>
+                            <w:pPr>
+                              <w:spacing w:after="0"/>
+                              <w:rPr>
+                                <w:highlight w:val="yellow"/>
+                              </w:rPr>
+                            </w:pPr>
+                            <w:r>
+                              <w:rPr>
+                                <w:highlight w:val="yellow"/>
+                              </w:rPr>
+                              <w:t>7</w:t>
+                            </w:r>
+                          </w:p>
+                          <w:p>
+                            <w:pPr>
+                              <w:spacing w:after="0"/>
+                              <w:rPr>
+                                <w:highlight w:val="yellow"/>
+                              </w:rPr>
+                            </w:pPr>
+                            <w:r>
+                              <w:rPr>
+                                <w:highlight w:val="yellow"/>
+                              </w:rPr>
+                              <w:t>8</w:t>
+                            </w:r>
+                          </w:p>
+                          <w:p>
+                            <w:pPr>
+                              <w:spacing w:after="0"/>
+                              <w:rPr>
+                                <w:highlight w:val="yellow"/>
+                              </w:rPr>
+                            </w:pPr>
+                            <w:r>
+                              <w:rPr>
+                                <w:highlight w:val="yellow"/>
+                              </w:rPr>
+                              <w:t>9</w:t>
+                            </w:r>
+                          </w:p>
+                        </w:txbxContent>
+                      </wps:txbx>
+                      <wps:bodyPr rot="0" spcFirstLastPara="0" vertOverflow="overflow" horzOverflow="overflow" vert="horz" wrap="square" lIns="91440" tIns="45720" rIns="91440" bIns="45720" numCol="1" spcCol="0" rtlCol="0" fromWordArt="0" anchor="t" anchorCtr="0" forceAA="0" compatLnSpc="1">
+                        <a:prstTxWarp prst="textNoShape">
+                          <a:avLst/>
+                        </a:prstTxWarp>
+                        <a:noAutofit/>
+                      </wps:bodyPr>
+                    </wps:wsp>
+                  </a:graphicData>
+                </a:graphic>
+                <wp14:sizeRelH relativeFrom="margin">
+                  <wp14:pctWidth>0</wp14:pctWidth>
+                </wp14:sizeRelH>
+                <wp14:sizeRelV relativeFrom="margin">
+                  <wp14:pctHeight>0</wp14:pctHeight>
+                </wp14:sizeRelV>
+              </wp:anchor>
+            </w:drawing>
+          </mc:Choice>
+          <mc:Fallback>
+            <w:pict>
+              <v:shape w14:anchorId="0417ABB9" id="Casella di testo 41" o:spid="_x0000_s1045" type="#_x0000_t202" style="position:absolute;left:0;text-align:left;margin-left:196.5pt;margin-top:88.8pt;width:31.75pt;height:52.2pt;z-index:251768832;visibility:visible;mso-wrap-style:square;mso-width-percent:0;mso-height-percent:0;mso-wrap-distance-left:9pt;mso-wrap-distance-top:0;mso-wrap-distance-right:9pt;mso-wrap-distance-bottom:0;mso-position-horizontal:absolute;mso-position-horizontal-relative:text;mso-position-vertical:absolute;mso-position-vertical-relative:text;mso-width-percent:0;mso-height-percent:0;mso-width-relative:margin;mso-height-relative:margin;v-text-anchor:top" o:gfxdata="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" filled="f" stroked="f" strokeweight=".5pt">
+                <v:textbox>
+                  <w:txbxContent>
+                    <w:p>
+                      <w:pPr>
+                        <w:spacing w:after="0"/>
+                        <w:rPr>
+                          <w:highlight w:val="yellow"/>
+                        </w:rPr>
+                      </w:pPr>
+                      <w:r>
+                        <w:rPr>
+                          <w:highlight w:val="yellow"/>
+                        </w:rPr>
+                        <w:t>7</w:t>
+                      </w:r>
+                    </w:p>
+                    <w:p>
+                      <w:pPr>
+                        <w:spacing w:after="0"/>
+                        <w:rPr>
+                          <w:highlight w:val="yellow"/>
+                        </w:rPr>
+                      </w:pPr>
+                      <w:r>
+                        <w:rPr>
+                          <w:highlight w:val="yellow"/>
+                        </w:rPr>
+                        <w:t>8</w:t>
+                      </w:r>
+                    </w:p>
+                    <w:p>
+                      <w:pPr>
+                        <w:spacing w:after="0"/>
+                        <w:rPr>
+                          <w:highlight w:val="yellow"/>
+                        </w:rPr>
+                      </w:pPr>
+                      <w:r>
+                        <w:rPr>
+                          <w:highlight w:val="yellow"/>
+                        </w:rPr>
+                        <w:t>9</w:t>
+                      </w:r>
+                    </w:p>
+                  </w:txbxContent>
+                </v:textbox>
+                <w10:wrap type="square"/>
+              </v:shape>
+            </w:pict>
+          </mc:Fallback>
+        </mc:AlternateContent>
+      </w:r>
+      <w:r>
+        <w:rPr>
+          <w:noProof/>
+          <w:sz w:val="26"/>
+          <w:szCs w:val="26"/>
+        </w:rPr>
+        <mc:AlternateContent>
+          <mc:Choice Requires="wps">
+            <w:drawing>
+              <wp:anchor distT="0" distB="0" distL="114300" distR="114300" simplePos="0" relativeHeight="251765760" behindDoc="0" locked="0" layoutInCell="1" allowOverlap="1" wp14:anchorId="3DF4A746" wp14:editId="6DC1EFC2">
+                <wp:simplePos x="0" y="0"/>
+                <wp:positionH relativeFrom="column">
+                  <wp:posOffset>2114550</wp:posOffset>
+                </wp:positionH>
+                <wp:positionV relativeFrom="paragraph">
+                  <wp:posOffset>739140</wp:posOffset>
+                </wp:positionV>
+                <wp:extent cx="419100" cy="274320"/>
+                <wp:effectExtent l="0" t="0" r="0" b="0"/>
+                <wp:wrapNone/>
+                <wp:docPr id="11" name="Casella di testo 11"/>
+                <wp:cNvGraphicFramePr/>
+                <a:graphic xmlns:a="http://schemas.openxmlformats.org/drawingml/2006/main">
+                  <a:graphicData uri="http://schemas.microsoft.com/office/word/2010/wordprocessingShape">
+                    <wps:wsp>
+                      <wps:cNvSpPr txBox="1"/>
+                      <wps:spPr>
+                        <a:xfrm>
+                          <a:off x="0" y="0"/>
+                          <a:ext cx="419100" cy="274320"/>
                         </a:xfrm>
                         <a:prstGeom prst="rect">
                           <a:avLst/>
@@ -4701,7 +5027,19 @@
                           <w:p>
                             <w:proofErr w:type="gramStart"/>
                             <w:r>
-                              <w:t>1  2</w:t>
+                              <w:rPr>
+                                <w:highlight w:val="yellow"/>
+                              </w:rPr>
+                              <w:t>5</w:t>
+                            </w:r>
+                            <w:r>
+                              <w:t xml:space="preserve">  </w:t>
+                            </w:r>
+                            <w:r>
+                              <w:rPr>
+                                <w:highlight w:val="yellow"/>
+                              </w:rPr>
+                              <w:t>6</w:t>
                             </w:r>
                             <w:proofErr w:type="gramEnd"/>
                           </w:p>
@@ -4727,13 +5065,25 @@
           </mc:Choice>
           <mc:Fallback>
             <w:pict>
-              <v:shape w14:anchorId="4CED6608" id="Casella di testo 4" o:spid="_x0000_s1045" type="#_x0000_t202" style="position:absolute;left:0;text-align:left;margin-left:345.25pt;margin-top:23pt;width:31.75pt;height:24.75pt;z-index:251703296;visibility:visible;mso-wrap-style:square;mso-width-percent:0;mso-height-percent:0;mso-wrap-distance-left:9pt;mso-wrap-distance-top:0;mso-wrap-distance-right:9pt;mso-wrap-distance-bottom:0;mso-position-horizontal:absolute;mso-position-horizontal-relative:text;mso-position-vertical:absolute;mso-position-vertical-relative:text;mso-width-percent:0;mso-height-percent:0;mso-width-relative:margin;mso-height-relative:margin;v-text-anchor:top" o:gfxdata="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" filled="f" stroked="f" strokeweight=".5pt">
+              <v:shape w14:anchorId="3DF4A746" id="Casella di testo 11" o:spid="_x0000_s1046" type="#_x0000_t202" style="position:absolute;left:0;text-align:left;margin-left:166.5pt;margin-top:58.2pt;width:33pt;height:21.6pt;z-index:251765760;visibility:visible;mso-wrap-style:square;mso-width-percent:0;mso-height-percent:0;mso-wrap-distance-left:9pt;mso-wrap-distance-top:0;mso-wrap-distance-right:9pt;mso-wrap-distance-bottom:0;mso-position-horizontal:absolute;mso-position-horizontal-relative:text;mso-position-vertical:absolute;mso-position-vertical-relative:text;mso-width-percent:0;mso-height-percent:0;mso-width-relative:margin;mso-height-relative:margin;v-text-anchor:top" o:gfxdata="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" filled="f" stroked="f" strokeweight=".5pt">
                 <v:textbox>
                   <w:txbxContent>
                     <w:p>
                       <w:proofErr w:type="gramStart"/>
                       <w:r>
-                        <w:t>1  2</w:t>
+                        <w:rPr>
+                          <w:highlight w:val="yellow"/>
+                        </w:rPr>
+                        <w:t>5</w:t>
+                      </w:r>
+                      <w:r>
+                        <w:t xml:space="preserve">  </w:t>
+                      </w:r>
+                      <w:r>
+                        <w:rPr>
+                          <w:highlight w:val="yellow"/>
+                        </w:rPr>
+                        <w:t>6</w:t>
                       </w:r>
                       <w:proofErr w:type="gramEnd"/>
                     </w:p>
@@ -4753,18 +5103,18 @@
         <mc:AlternateContent>
           <mc:Choice Requires="wps">
             <w:drawing>
-              <wp:anchor distT="0" distB="0" distL="114300" distR="114300" simplePos="0" relativeHeight="251705344" behindDoc="0" locked="0" layoutInCell="1" allowOverlap="1" wp14:anchorId="5D49260D" wp14:editId="1E11F2A2">
+              <wp:anchor distT="0" distB="0" distL="114300" distR="114300" simplePos="0" relativeHeight="251767808" behindDoc="0" locked="0" layoutInCell="1" allowOverlap="1" wp14:anchorId="4417E2AF" wp14:editId="63601B21">
                 <wp:simplePos x="0" y="0"/>
                 <wp:positionH relativeFrom="column">
-                  <wp:posOffset>5510530</wp:posOffset>
+                  <wp:posOffset>697230</wp:posOffset>
                 </wp:positionH>
                 <wp:positionV relativeFrom="paragraph">
-                  <wp:posOffset>244475</wp:posOffset>
+                  <wp:posOffset>594360</wp:posOffset>
                 </wp:positionV>
-                <wp:extent cx="930275" cy="314325"/>
+                <wp:extent cx="403225" cy="579120"/>
                 <wp:effectExtent l="0" t="0" r="0" b="0"/>
-                <wp:wrapNone/>
-                <wp:docPr id="11" name="Casella di testo 11"/>
+                <wp:wrapSquare wrapText="bothSides"/>
+                <wp:docPr id="40" name="Casella di testo 40"/>
                 <wp:cNvGraphicFramePr/>
                 <a:graphic xmlns:a="http://schemas.openxmlformats.org/drawingml/2006/main">
                   <a:graphicData uri="http://schemas.microsoft.com/office/word/2010/wordprocessingShape">
@@ -4773,7 +5123,7 @@
                       <wps:spPr>
                         <a:xfrm>
                           <a:off x="0" y="0"/>
-                          <a:ext cx="930275" cy="314325"/>
+                          <a:ext cx="403225" cy="579120"/>
                         </a:xfrm>
                         <a:prstGeom prst="rect">
                           <a:avLst/>
@@ -4786,13 +5136,31 @@
                       <wps:txbx>
                         <w:txbxContent>
                           <w:p>
-                            <w:proofErr w:type="gramStart"/>
-                            <w:r>
-                              <w:t>3  4</w:t>
-                            </w:r>
-                            <w:proofErr w:type="gramEnd"/>
-                            <w:r>
-                              <w:t xml:space="preserve">  5     6  7</w:t>
+                            <w:pPr>
+                              <w:spacing w:after="0"/>
+                              <w:rPr>
+                                <w:highlight w:val="yellow"/>
+                              </w:rPr>
+                            </w:pPr>
+                            <w:r>
+                              <w:rPr>
+                                <w:highlight w:val="yellow"/>
+                              </w:rPr>
+                              <w:t xml:space="preserve">3 </w:t>
+                            </w:r>
+                          </w:p>
+                          <w:p>
+                            <w:pPr>
+                              <w:spacing w:after="0"/>
+                            </w:pPr>
+                            <w:r>
+                              <w:rPr>
+                                <w:highlight w:val="yellow"/>
+                              </w:rPr>
+                              <w:t>4</w:t>
+                            </w:r>
+                            <w:r>
+                              <w:t xml:space="preserve"> </w:t>
                             </w:r>
                           </w:p>
                         </w:txbxContent>
@@ -4817,21 +5185,40 @@
           </mc:Choice>
           <mc:Fallback>
             <w:pict>
-              <v:shape w14:anchorId="5D49260D" id="Casella di testo 11" o:spid="_x0000_s1046" type="#_x0000_t202" style="position:absolute;left:0;text-align:left;margin-left:433.9pt;margin-top:19.25pt;width:73.25pt;height:24.75pt;z-index:251705344;visibility:visible;mso-wrap-style:square;mso-width-percent:0;mso-height-percent:0;mso-wrap-distance-left:9pt;mso-wrap-distance-top:0;mso-wrap-distance-right:9pt;mso-wrap-distance-bottom:0;mso-position-horizontal:absolute;mso-position-horizontal-relative:text;mso-position-vertical:absolute;mso-position-vertical-relative:text;mso-width-percent:0;mso-height-percent:0;mso-width-relative:margin;mso-height-relative:margin;v-text-anchor:top" o:gfxdata="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" filled="f" stroked="f" strokeweight=".5pt">
+              <v:shape w14:anchorId="4417E2AF" id="Casella di testo 40" o:spid="_x0000_s1047" type="#_x0000_t202" style="position:absolute;left:0;text-align:left;margin-left:54.9pt;margin-top:46.8pt;width:31.75pt;height:45.6pt;z-index:251767808;visibility:visible;mso-wrap-style:square;mso-width-percent:0;mso-height-percent:0;mso-wrap-distance-left:9pt;mso-wrap-distance-top:0;mso-wrap-distance-right:9pt;mso-wrap-distance-bottom:0;mso-position-horizontal:absolute;mso-position-horizontal-relative:text;mso-position-vertical:absolute;mso-position-vertical-relative:text;mso-width-percent:0;mso-height-percent:0;mso-width-relative:margin;mso-height-relative:margin;v-text-anchor:top" o:gfxdata="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" filled="f" stroked="f" strokeweight=".5pt">
                 <v:textbox>
                   <w:txbxContent>
                     <w:p>
-                      <w:proofErr w:type="gramStart"/>
-                      <w:r>
-                        <w:t>3  4</w:t>
-                      </w:r>
-                      <w:proofErr w:type="gramEnd"/>
-                      <w:r>
-                        <w:t xml:space="preserve">  5     6  7</w:t>
+                      <w:pPr>
+                        <w:spacing w:after="0"/>
+                        <w:rPr>
+                          <w:highlight w:val="yellow"/>
+                        </w:rPr>
+                      </w:pPr>
+                      <w:r>
+                        <w:rPr>
+                          <w:highlight w:val="yellow"/>
+                        </w:rPr>
+                        <w:t xml:space="preserve">3 </w:t>
+                      </w:r>
+                    </w:p>
+                    <w:p>
+                      <w:pPr>
+                        <w:spacing w:after="0"/>
+                      </w:pPr>
+                      <w:r>
+                        <w:rPr>
+                          <w:highlight w:val="yellow"/>
+                        </w:rPr>
+                        <w:t>4</w:t>
+                      </w:r>
+                      <w:r>
+                        <w:t xml:space="preserve"> </w:t>
                       </w:r>
                     </w:p>
                   </w:txbxContent>
                 </v:textbox>
+                <w10:wrap type="square"/>
               </v:shape>
             </w:pict>
           </mc:Fallback>
@@ -4843,313 +5230,21 @@
           <w:sz w:val="26"/>
           <w:szCs w:val="26"/>
         </w:rPr>
-        <w:drawing>
-          <wp:anchor distT="0" distB="0" distL="114300" distR="114300" simplePos="0" relativeHeight="251688960" behindDoc="0" locked="0" layoutInCell="1" allowOverlap="1" wp14:anchorId="0C63D372" wp14:editId="3195E899">
-            <wp:simplePos x="0" y="0"/>
-            <wp:positionH relativeFrom="margin">
-              <wp:posOffset>4095031</wp:posOffset>
-            </wp:positionH>
-            <wp:positionV relativeFrom="paragraph">
-              <wp:posOffset>420726</wp:posOffset>
-            </wp:positionV>
-            <wp:extent cx="2262249" cy="3264670"/>
-            <wp:effectExtent l="0" t="0" r="5080" b="0"/>
-            <wp:wrapNone/>
-            <wp:docPr id="21" name="Immagine 21"/>
-            <wp:cNvGraphicFramePr>
-              <a:graphicFrameLocks xmlns:a="http://schemas.openxmlformats.org/drawingml/2006/main" noChangeAspect="1"/>
-            </wp:cNvGraphicFramePr>
-            <a:graphic xmlns:a="http://schemas.openxmlformats.org/drawingml/2006/main">
-              <a:graphicData uri="http://schemas.openxmlformats.org/drawingml/2006/picture">
-                <pic:pic xmlns:pic="http://schemas.openxmlformats.org/drawingml/2006/picture">
-                  <pic:nvPicPr>
-                    <pic:cNvPr id="0" name="Picture 1"/>
-                    <pic:cNvPicPr>
-                      <a:picLocks noChangeAspect="1" noChangeArrowheads="1"/>
-                    </pic:cNvPicPr>
-                  </pic:nvPicPr>
-                  <pic:blipFill rotWithShape="1">
-                    <a:blip r:embed="rId20" cstate="print">
-                      <a:extLst>
-                        <a:ext uri="{28A0092B-C50C-407E-A947-70E740481C1C}">
-                          <a14:useLocalDpi xmlns:a14="http://schemas.microsoft.com/office/drawing/2010/main" val="0"/>
-                        </a:ext>
-                      </a:extLst>
-                    </a:blip>
-                    <a:srcRect b="4996"/>
-                    <a:stretch/>
-                  </pic:blipFill>
-                  <pic:spPr bwMode="auto">
-                    <a:xfrm>
-                      <a:off x="0" y="0"/>
-                      <a:ext cx="2262249" cy="3264670"/>
-                    </a:xfrm>
-                    <a:prstGeom prst="rect">
-                      <a:avLst/>
-                    </a:prstGeom>
-                    <a:noFill/>
-                    <a:ln>
-                      <a:noFill/>
-                    </a:ln>
-                    <a:extLst>
-                      <a:ext uri="{53640926-AAD7-44D8-BBD7-CCE9431645EC}">
-                        <a14:shadowObscured xmlns:a14="http://schemas.microsoft.com/office/drawing/2010/main"/>
-                      </a:ext>
-                    </a:extLst>
-                  </pic:spPr>
-                </pic:pic>
-              </a:graphicData>
-            </a:graphic>
-            <wp14:sizeRelH relativeFrom="margin">
-              <wp14:pctWidth>0</wp14:pctWidth>
-            </wp14:sizeRelH>
-            <wp14:sizeRelV relativeFrom="margin">
-              <wp14:pctHeight>0</wp14:pctHeight>
-            </wp14:sizeRelV>
-          </wp:anchor>
-        </w:drawing>
-      </w:r>
-      <w:r>
-        <w:rPr>
-          <w:b/>
-          <w:bCs/>
-          <w:sz w:val="28"/>
-          <w:szCs w:val="28"/>
-        </w:rPr>
-        <w:t>SCHEMA CONNESSIONI</w:t>
-      </w:r>
-    </w:p>
-    <w:p>
-      <w:pPr>
-        <w:jc w:val="both"/>
-        <w:rPr>
-          <w:sz w:val="26"/>
-          <w:szCs w:val="26"/>
-        </w:rPr>
-      </w:pPr>
-      <w:r>
-        <w:rPr>
-          <w:sz w:val="26"/>
-          <w:szCs w:val="26"/>
-        </w:rPr>
-        <w:t xml:space="preserve">1: </w:t>
-      </w:r>
-      <w:r>
-        <w:rPr>
-          <w:sz w:val="26"/>
-          <w:szCs w:val="26"/>
-        </w:rPr>
-        <w:t>Cavo di alimentazione dell’iniettore</w:t>
-      </w:r>
-      <w:r>
-        <w:rPr>
-          <w:sz w:val="26"/>
-          <w:szCs w:val="26"/>
-        </w:rPr>
-        <w:t xml:space="preserve"> a 12V</w:t>
-      </w:r>
-      <w:r>
-        <w:rPr>
-          <w:sz w:val="26"/>
-          <w:szCs w:val="26"/>
-        </w:rPr>
-        <w:t xml:space="preserve"> che arriva dal </w:t>
-      </w:r>
-      <w:r>
-        <w:rPr>
-          <w:sz w:val="26"/>
-          <w:szCs w:val="26"/>
-        </w:rPr>
-        <w:t>positivo</w:t>
-      </w:r>
-      <w:r>
-        <w:rPr>
-          <w:sz w:val="26"/>
-          <w:szCs w:val="26"/>
-        </w:rPr>
-        <w:t xml:space="preserve"> della batteria;</w:t>
-      </w:r>
-    </w:p>
-    <w:p>
-      <w:pPr>
-        <w:jc w:val="both"/>
-        <w:rPr>
-          <w:sz w:val="26"/>
-          <w:szCs w:val="26"/>
-        </w:rPr>
-      </w:pPr>
-      <w:r>
-        <w:rPr>
-          <w:sz w:val="26"/>
-          <w:szCs w:val="26"/>
-        </w:rPr>
-        <w:t>2:</w:t>
-      </w:r>
-      <w:r>
-        <w:rPr>
-          <w:sz w:val="26"/>
-          <w:szCs w:val="26"/>
-        </w:rPr>
-        <w:t xml:space="preserve"> </w:t>
-      </w:r>
-      <w:r>
-        <w:rPr>
-          <w:sz w:val="26"/>
-          <w:szCs w:val="26"/>
-        </w:rPr>
-        <w:t xml:space="preserve">Cavo di alimentazione dell’iniettore che va al </w:t>
-      </w:r>
-      <w:r>
-        <w:rPr>
-          <w:sz w:val="26"/>
-          <w:szCs w:val="26"/>
-        </w:rPr>
-        <w:t>positivo</w:t>
-      </w:r>
-      <w:r>
-        <w:rPr>
-          <w:sz w:val="26"/>
-          <w:szCs w:val="26"/>
-        </w:rPr>
-        <w:t xml:space="preserve"> dell’iniettore;</w:t>
-      </w:r>
-    </w:p>
-    <w:p>
-      <w:pPr>
-        <w:jc w:val="both"/>
-        <w:rPr>
-          <w:sz w:val="26"/>
-          <w:szCs w:val="26"/>
-        </w:rPr>
-      </w:pPr>
-      <w:r>
-        <w:rPr>
-          <w:sz w:val="26"/>
-          <w:szCs w:val="26"/>
-        </w:rPr>
-        <w:t xml:space="preserve">3: </w:t>
-      </w:r>
-      <w:r>
-        <w:rPr>
-          <w:sz w:val="26"/>
-          <w:szCs w:val="26"/>
-        </w:rPr>
-        <w:t>Alimentazione del sensore di pressione (+);</w:t>
-      </w:r>
-    </w:p>
-    <w:p>
-      <w:pPr>
-        <w:jc w:val="both"/>
-        <w:rPr>
-          <w:sz w:val="26"/>
-          <w:szCs w:val="26"/>
-        </w:rPr>
-      </w:pPr>
-      <w:r>
-        <w:rPr>
-          <w:sz w:val="26"/>
-          <w:szCs w:val="26"/>
-        </w:rPr>
-        <w:t>4: Segnale in uscita dal sensore di pressione;</w:t>
-      </w:r>
-    </w:p>
-    <w:p>
-      <w:pPr>
-        <w:jc w:val="both"/>
-        <w:rPr>
-          <w:sz w:val="26"/>
-          <w:szCs w:val="26"/>
-        </w:rPr>
-      </w:pPr>
-      <w:r>
-        <w:rPr>
-          <w:sz w:val="26"/>
-          <w:szCs w:val="26"/>
-        </w:rPr>
-        <w:t>5: Alimentazione del sensore di pressione (-);</w:t>
-      </w:r>
-    </w:p>
-    <w:p>
-      <w:pPr>
-        <w:jc w:val="both"/>
-        <w:rPr>
-          <w:sz w:val="26"/>
-          <w:szCs w:val="26"/>
-        </w:rPr>
-      </w:pPr>
-      <w:r>
-        <w:rPr>
-          <w:sz w:val="26"/>
-          <w:szCs w:val="26"/>
-        </w:rPr>
-        <w:t>6: Alimentazione della centralina 12V (+);</w:t>
-      </w:r>
-    </w:p>
-    <w:p>
-      <w:pPr>
-        <w:jc w:val="both"/>
-        <w:rPr>
-          <w:sz w:val="26"/>
-          <w:szCs w:val="26"/>
-        </w:rPr>
-      </w:pPr>
-      <w:r>
-        <w:rPr>
-          <w:sz w:val="26"/>
-          <w:szCs w:val="26"/>
-        </w:rPr>
-        <w:t>7: Alimentazione della centralina 12V (-);</w:t>
-      </w:r>
-    </w:p>
-    <w:p>
-      <w:pPr>
-        <w:jc w:val="both"/>
-        <w:rPr>
-          <w:sz w:val="26"/>
-          <w:szCs w:val="26"/>
-        </w:rPr>
-      </w:pPr>
-    </w:p>
-    <w:p>
-      <w:pPr>
-        <w:jc w:val="both"/>
-        <w:rPr>
-          <w:color w:val="FF0000"/>
-          <w:sz w:val="26"/>
-          <w:szCs w:val="26"/>
-        </w:rPr>
-      </w:pPr>
-    </w:p>
-    <w:p>
-      <w:pPr>
-        <w:jc w:val="both"/>
-        <w:rPr>
-          <w:color w:val="FF0000"/>
-        </w:rPr>
-      </w:pPr>
-      <w:r>
-        <w:rPr>
-          <w:b/>
-          <w:bCs/>
-          <w:noProof/>
-          <w:sz w:val="28"/>
-          <w:szCs w:val="28"/>
-        </w:rPr>
         <mc:AlternateContent>
           <mc:Choice Requires="wps">
             <w:drawing>
-              <wp:anchor distT="0" distB="0" distL="114300" distR="114300" simplePos="0" relativeHeight="251707392" behindDoc="0" locked="0" layoutInCell="1" allowOverlap="1" wp14:anchorId="7343DCE2" wp14:editId="5217FCC9">
+              <wp:anchor distT="0" distB="0" distL="114300" distR="114300" simplePos="0" relativeHeight="251764736" behindDoc="0" locked="0" layoutInCell="1" allowOverlap="1" wp14:anchorId="78FDACBB" wp14:editId="36D889C8">
                 <wp:simplePos x="0" y="0"/>
                 <wp:positionH relativeFrom="column">
-                  <wp:posOffset>4524591</wp:posOffset>
+                  <wp:posOffset>10795</wp:posOffset>
                 </wp:positionH>
                 <wp:positionV relativeFrom="paragraph">
-                  <wp:posOffset>176410</wp:posOffset>
+                  <wp:posOffset>594360</wp:posOffset>
                 </wp:positionV>
-                <wp:extent cx="403225" cy="314325"/>
+                <wp:extent cx="403225" cy="579120"/>
                 <wp:effectExtent l="0" t="0" r="0" b="0"/>
-                <wp:wrapNone/>
-                <wp:docPr id="12" name="Casella di testo 12"/>
+                <wp:wrapSquare wrapText="bothSides"/>
+                <wp:docPr id="4" name="Casella di testo 4"/>
                 <wp:cNvGraphicFramePr/>
                 <a:graphic xmlns:a="http://schemas.openxmlformats.org/drawingml/2006/main">
                   <a:graphicData uri="http://schemas.microsoft.com/office/word/2010/wordprocessingShape">
@@ -5158,7 +5253,7 @@
                       <wps:spPr>
                         <a:xfrm>
                           <a:off x="0" y="0"/>
-                          <a:ext cx="403225" cy="314325"/>
+                          <a:ext cx="403225" cy="579120"/>
                         </a:xfrm>
                         <a:prstGeom prst="rect">
                           <a:avLst/>
@@ -5171,11 +5266,29 @@
                       <wps:txbx>
                         <w:txbxContent>
                           <w:p>
-                            <w:proofErr w:type="gramStart"/>
-                            <w:r>
-                              <w:t>1  2</w:t>
-                            </w:r>
-                            <w:proofErr w:type="gramEnd"/>
+                            <w:pPr>
+                              <w:spacing w:after="0"/>
+                              <w:rPr>
+                                <w:highlight w:val="yellow"/>
+                              </w:rPr>
+                            </w:pPr>
+                            <w:r>
+                              <w:rPr>
+                                <w:highlight w:val="yellow"/>
+                              </w:rPr>
+                              <w:t>1</w:t>
+                            </w:r>
+                          </w:p>
+                          <w:p>
+                            <w:pPr>
+                              <w:spacing w:after="0"/>
+                            </w:pPr>
+                            <w:r>
+                              <w:rPr>
+                                <w:highlight w:val="yellow"/>
+                              </w:rPr>
+                              <w:t>2</w:t>
+                            </w:r>
                           </w:p>
                         </w:txbxContent>
                       </wps:txbx>
@@ -5199,18 +5312,37 @@
           </mc:Choice>
           <mc:Fallback>
             <w:pict>
-              <v:shape w14:anchorId="7343DCE2" id="Casella di testo 12" o:spid="_x0000_s1047" type="#_x0000_t202" style="position:absolute;left:0;text-align:left;margin-left:356.25pt;margin-top:13.9pt;width:31.75pt;height:24.75pt;z-index:251707392;visibility:visible;mso-wrap-style:square;mso-width-percent:0;mso-height-percent:0;mso-wrap-distance-left:9pt;mso-wrap-distance-top:0;mso-wrap-distance-right:9pt;mso-wrap-distance-bottom:0;mso-position-horizontal:absolute;mso-position-horizontal-relative:text;mso-position-vertical:absolute;mso-position-vertical-relative:text;mso-width-percent:0;mso-height-percent:0;mso-width-relative:margin;mso-height-relative:margin;v-text-anchor:top" o:gfxdata="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" filled="f" stroked="f" strokeweight=".5pt">
+              <v:shape w14:anchorId="78FDACBB" id="Casella di testo 4" o:spid="_x0000_s1048" type="#_x0000_t202" style="position:absolute;left:0;text-align:left;margin-left:.85pt;margin-top:46.8pt;width:31.75pt;height:45.6pt;z-index:251764736;visibility:visible;mso-wrap-style:square;mso-width-percent:0;mso-height-percent:0;mso-wrap-distance-left:9pt;mso-wrap-distance-top:0;mso-wrap-distance-right:9pt;mso-wrap-distance-bottom:0;mso-position-horizontal:absolute;mso-position-horizontal-relative:text;mso-position-vertical:absolute;mso-position-vertical-relative:text;mso-width-percent:0;mso-height-percent:0;mso-width-relative:margin;mso-height-relative:margin;v-text-anchor:top" o:gfxdata="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" filled="f" stroked="f" strokeweight=".5pt">
                 <v:textbox>
                   <w:txbxContent>
                     <w:p>
-                      <w:proofErr w:type="gramStart"/>
-                      <w:r>
-                        <w:t>1  2</w:t>
-                      </w:r>
-                      <w:proofErr w:type="gramEnd"/>
+                      <w:pPr>
+                        <w:spacing w:after="0"/>
+                        <w:rPr>
+                          <w:highlight w:val="yellow"/>
+                        </w:rPr>
+                      </w:pPr>
+                      <w:r>
+                        <w:rPr>
+                          <w:highlight w:val="yellow"/>
+                        </w:rPr>
+                        <w:t>1</w:t>
+                      </w:r>
+                    </w:p>
+                    <w:p>
+                      <w:pPr>
+                        <w:spacing w:after="0"/>
+                      </w:pPr>
+                      <w:r>
+                        <w:rPr>
+                          <w:highlight w:val="yellow"/>
+                        </w:rPr>
+                        <w:t>2</w:t>
+                      </w:r>
                     </w:p>
                   </w:txbxContent>
                 </v:textbox>
+                <w10:wrap type="square"/>
               </v:shape>
             </w:pict>
           </mc:Fallback>
@@ -5218,124 +5350,24 @@
       </w:r>
       <w:r>
         <w:rPr>
-          <w:b/>
-          <w:bCs/>
           <w:noProof/>
-          <w:sz w:val="28"/>
-          <w:szCs w:val="28"/>
-        </w:rPr>
-        <mc:AlternateContent>
-          <mc:Choice Requires="wps">
-            <w:drawing>
-              <wp:anchor distT="0" distB="0" distL="114300" distR="114300" simplePos="0" relativeHeight="251708416" behindDoc="0" locked="0" layoutInCell="1" allowOverlap="1" wp14:anchorId="2C3FF5AC" wp14:editId="4CA5831A">
-                <wp:simplePos x="0" y="0"/>
-                <wp:positionH relativeFrom="column">
-                  <wp:posOffset>5307029</wp:posOffset>
-                </wp:positionH>
-                <wp:positionV relativeFrom="paragraph">
-                  <wp:posOffset>178435</wp:posOffset>
-                </wp:positionV>
-                <wp:extent cx="930275" cy="314325"/>
-                <wp:effectExtent l="0" t="0" r="0" b="0"/>
-                <wp:wrapNone/>
-                <wp:docPr id="13" name="Casella di testo 13"/>
-                <wp:cNvGraphicFramePr/>
-                <a:graphic xmlns:a="http://schemas.openxmlformats.org/drawingml/2006/main">
-                  <a:graphicData uri="http://schemas.microsoft.com/office/word/2010/wordprocessingShape">
-                    <wps:wsp>
-                      <wps:cNvSpPr txBox="1"/>
-                      <wps:spPr>
-                        <a:xfrm>
-                          <a:off x="0" y="0"/>
-                          <a:ext cx="930275" cy="314325"/>
-                        </a:xfrm>
-                        <a:prstGeom prst="rect">
-                          <a:avLst/>
-                        </a:prstGeom>
-                        <a:noFill/>
-                        <a:ln w="6350">
-                          <a:noFill/>
-                        </a:ln>
-                      </wps:spPr>
-                      <wps:txbx>
-                        <w:txbxContent>
-                          <w:p>
-                            <w:proofErr w:type="gramStart"/>
-                            <w:r>
-                              <w:t>3  4</w:t>
-                            </w:r>
-                            <w:proofErr w:type="gramEnd"/>
-                            <w:r>
-                              <w:t xml:space="preserve">  5     6  7</w:t>
-                            </w:r>
-                          </w:p>
-                        </w:txbxContent>
-                      </wps:txbx>
-                      <wps:bodyPr rot="0" spcFirstLastPara="0" vertOverflow="overflow" horzOverflow="overflow" vert="horz" wrap="square" lIns="91440" tIns="45720" rIns="91440" bIns="45720" numCol="1" spcCol="0" rtlCol="0" fromWordArt="0" anchor="t" anchorCtr="0" forceAA="0" compatLnSpc="1">
-                        <a:prstTxWarp prst="textNoShape">
-                          <a:avLst/>
-                        </a:prstTxWarp>
-                        <a:noAutofit/>
-                      </wps:bodyPr>
-                    </wps:wsp>
-                  </a:graphicData>
-                </a:graphic>
-                <wp14:sizeRelH relativeFrom="margin">
-                  <wp14:pctWidth>0</wp14:pctWidth>
-                </wp14:sizeRelH>
-                <wp14:sizeRelV relativeFrom="margin">
-                  <wp14:pctHeight>0</wp14:pctHeight>
-                </wp14:sizeRelV>
-              </wp:anchor>
-            </w:drawing>
-          </mc:Choice>
-          <mc:Fallback>
-            <w:pict>
-              <v:shape w14:anchorId="2C3FF5AC" id="Casella di testo 13" o:spid="_x0000_s1048" type="#_x0000_t202" style="position:absolute;left:0;text-align:left;margin-left:417.9pt;margin-top:14.05pt;width:73.25pt;height:24.75pt;z-index:251708416;visibility:visible;mso-wrap-style:square;mso-width-percent:0;mso-height-percent:0;mso-wrap-distance-left:9pt;mso-wrap-distance-top:0;mso-wrap-distance-right:9pt;mso-wrap-distance-bottom:0;mso-position-horizontal:absolute;mso-position-horizontal-relative:text;mso-position-vertical:absolute;mso-position-vertical-relative:text;mso-width-percent:0;mso-height-percent:0;mso-width-relative:margin;mso-height-relative:margin;v-text-anchor:top" o:gfxdata="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" filled="f" stroked="f" strokeweight=".5pt">
-                <v:textbox>
-                  <w:txbxContent>
-                    <w:p>
-                      <w:proofErr w:type="gramStart"/>
-                      <w:r>
-                        <w:t>3  4</w:t>
-                      </w:r>
-                      <w:proofErr w:type="gramEnd"/>
-                      <w:r>
-                        <w:t xml:space="preserve">  5     6  7</w:t>
-                      </w:r>
-                    </w:p>
-                  </w:txbxContent>
-                </v:textbox>
-              </v:shape>
-            </w:pict>
-          </mc:Fallback>
-        </mc:AlternateContent>
-      </w:r>
-    </w:p>
-    <w:p>
-      <w:pPr>
-        <w:jc w:val="both"/>
-        <w:rPr>
           <w:color w:val="FF0000"/>
-        </w:rPr>
-      </w:pPr>
-      <w:r>
-        <w:rPr>
-          <w:noProof/>
+          <w:sz w:val="26"/>
+          <w:szCs w:val="26"/>
         </w:rPr>
         <w:drawing>
-          <wp:anchor distT="0" distB="0" distL="114300" distR="114300" simplePos="0" relativeHeight="251689984" behindDoc="0" locked="0" layoutInCell="1" allowOverlap="1" wp14:anchorId="0562DDA4" wp14:editId="5D2BB664">
+          <wp:anchor distT="0" distB="0" distL="114300" distR="114300" simplePos="0" relativeHeight="251766784" behindDoc="1" locked="0" layoutInCell="1" allowOverlap="1" wp14:anchorId="2C2A7D46" wp14:editId="7514A212">
             <wp:simplePos x="0" y="0"/>
             <wp:positionH relativeFrom="column">
-              <wp:posOffset>4100692</wp:posOffset>
+              <wp:posOffset>11430</wp:posOffset>
             </wp:positionH>
             <wp:positionV relativeFrom="paragraph">
-              <wp:posOffset>103063</wp:posOffset>
+              <wp:posOffset>594360</wp:posOffset>
             </wp:positionV>
-            <wp:extent cx="2268187" cy="3021190"/>
-            <wp:effectExtent l="0" t="0" r="0" b="8255"/>
+            <wp:extent cx="2812415" cy="3855720"/>
+            <wp:effectExtent l="0" t="0" r="6985" b="0"/>
             <wp:wrapNone/>
-            <wp:docPr id="22" name="Immagine 22"/>
+            <wp:docPr id="34" name="Immagine 34"/>
             <wp:cNvGraphicFramePr>
               <a:graphicFrameLocks xmlns:a="http://schemas.openxmlformats.org/drawingml/2006/main" noChangeAspect="1"/>
             </wp:cNvGraphicFramePr>
@@ -5343,36 +5375,36 @@
               <a:graphicData uri="http://schemas.openxmlformats.org/drawingml/2006/picture">
                 <pic:pic xmlns:pic="http://schemas.openxmlformats.org/drawingml/2006/picture">
                   <pic:nvPicPr>
-                    <pic:cNvPr id="1" name=""/>
-                    <pic:cNvPicPr/>
+                    <pic:cNvPr id="0" name="Picture 2"/>
+                    <pic:cNvPicPr>
+                      <a:picLocks noChangeAspect="1" noChangeArrowheads="1"/>
+                    </pic:cNvPicPr>
                   </pic:nvPicPr>
-                  <pic:blipFill rotWithShape="1">
-                    <a:blip r:embed="rId21" cstate="print">
+                  <pic:blipFill>
+                    <a:blip r:embed="rId20" cstate="print">
                       <a:extLst>
                         <a:ext uri="{28A0092B-C50C-407E-A947-70E740481C1C}">
                           <a14:useLocalDpi xmlns:a14="http://schemas.microsoft.com/office/drawing/2010/main" val="0"/>
                         </a:ext>
                       </a:extLst>
                     </a:blip>
-                    <a:srcRect l="14698" t="23718" r="24511" b="15560"/>
-                    <a:stretch/>
+                    <a:srcRect/>
+                    <a:stretch>
+                      <a:fillRect/>
+                    </a:stretch>
                   </pic:blipFill>
                   <pic:spPr bwMode="auto">
                     <a:xfrm>
                       <a:off x="0" y="0"/>
-                      <a:ext cx="2268187" cy="3021190"/>
+                      <a:ext cx="2812415" cy="3855720"/>
                     </a:xfrm>
                     <a:prstGeom prst="rect">
                       <a:avLst/>
                     </a:prstGeom>
+                    <a:noFill/>
                     <a:ln>
                       <a:noFill/>
                     </a:ln>
-                    <a:extLst>
-                      <a:ext uri="{53640926-AAD7-44D8-BBD7-CCE9431645EC}">
-                        <a14:shadowObscured xmlns:a14="http://schemas.microsoft.com/office/drawing/2010/main"/>
-                      </a:ext>
-                    </a:extLst>
                   </pic:spPr>
                 </pic:pic>
               </a:graphicData>
@@ -5386,6 +5418,42 @@
           </wp:anchor>
         </w:drawing>
       </w:r>
+    </w:p>
+    <w:p/>
+    <w:p>
+      <w:pPr>
+        <w:jc w:val="both"/>
+        <w:rPr>
+          <w:sz w:val="26"/>
+          <w:szCs w:val="26"/>
+        </w:rPr>
+      </w:pPr>
+    </w:p>
+    <w:p>
+      <w:pPr>
+        <w:jc w:val="both"/>
+        <w:rPr>
+          <w:color w:val="FF0000"/>
+          <w:sz w:val="26"/>
+          <w:szCs w:val="26"/>
+        </w:rPr>
+      </w:pPr>
+    </w:p>
+    <w:p>
+      <w:pPr>
+        <w:jc w:val="both"/>
+        <w:rPr>
+          <w:color w:val="FF0000"/>
+        </w:rPr>
+      </w:pPr>
+    </w:p>
+    <w:p>
+      <w:pPr>
+        <w:jc w:val="both"/>
+        <w:rPr>
+          <w:color w:val="FF0000"/>
+        </w:rPr>
+      </w:pPr>
     </w:p>
     <w:p>
       <w:pPr>
@@ -5403,8 +5471,8 @@
       </w:pPr>
     </w:p>
     <w:sectPr>
-      <w:headerReference w:type="default" r:id="rId22"/>
-      <w:footerReference w:type="default" r:id="rId23"/>
+      <w:headerReference w:type="default" r:id="rId21"/>
+      <w:footerReference w:type="default" r:id="rId22"/>
       <w:pgSz w:w="11906" w:h="16838"/>
       <w:pgMar w:top="1417" w:right="4676" w:bottom="1134" w:left="1134" w:header="708" w:footer="708" w:gutter="0"/>
       <w:cols w:space="708"/>
@@ -5415,7 +5483,7 @@
 </file>
 
 <file path=word/endnotes.xml><?xml version="1.0" encoding="utf-8"?>
-<w:endnotes xmlns:wpc="http://schemas.microsoft.com/office/word/2010/wordprocessingCanvas" xmlns:cx="http://schemas.microsoft.com/office/drawing/2014/chartex" xmlns:cx1="http://schemas.microsoft.com/office/drawing/2015/9/8/chartex" xmlns:cx2="http://schemas.microsoft.com/office/drawing/2015/10/21/chartex" xmlns:cx3="http://schemas.microsoft.com/office/drawing/2016/5/9/chartex" xmlns:cx4="http://schemas.microsoft.com/office/drawing/2016/5/10/chartex" xmlns:cx5="http://schemas.microsoft.com/office/drawing/2016/5/11/chartex" xmlns:cx6="http://schemas.microsoft.com/office/drawing/2016/5/12/chartex" xmlns:cx7="http://schemas.microsoft.com/office/drawing/2016/5/13/chartex" xmlns:cx8="http://schemas.microsoft.com/office/drawing/2016/5/14/chartex" xmlns:mc="http://schemas.openxmlformats.org/markup-compatibility/2006" xmlns:aink="http://schemas.microsoft.com/office/drawing/2016/ink" xmlns:am3d="http://schemas.microsoft.com/office/drawing/2017/model3d" xmlns:o="urn:schemas-microsoft-com:office:office" xmlns:r="http://schemas.openxmlformats.org/officeDocument/2006/relationships" xmlns:m="http://schemas.openxmlformats.org/officeDocument/2006/math" xmlns:v="urn:schemas-microsoft-com:vml" xmlns:wp14="http://schemas.microsoft.com/office/word/2010/wordprocessingDrawing" xmlns:wp="http://schemas.openxmlformats.org/drawingml/2006/wordprocessingDrawing" xmlns:w10="urn:schemas-microsoft-com:office:word" xmlns:w="http://schemas.openxmlformats.org/wordprocessingml/2006/main" xmlns:w14="http://schemas.microsoft.com/office/word/2010/wordml" xmlns:w15="http://schemas.microsoft.com/office/word/2012/wordml" xmlns:w16cex="http://schemas.microsoft.com/office/word/2018/wordml/cex" xmlns:w16cid="http://schemas.microsoft.com/office/word/2016/wordml/cid" xmlns:w16="http://schemas.microsoft.com/office/word/2018/wordml" xmlns:w16sdtdh="http://schemas.microsoft.com/office/word/2020/wordml/sdtdatahash" xmlns:w16se="http://schemas.microsoft.com/office/word/2015/wordml/symex" xmlns:wpg="http://schemas.microsoft.com/office/word/2010/wordprocessingGroup" xmlns:wpi="http://schemas.microsoft.com/office/word/2010/wordprocessingInk" xmlns:wne="http://schemas.microsoft.com/office/word/2006/wordml" xmlns:wps="http://schemas.microsoft.com/office/word/2010/wordprocessingShape" mc:Ignorable="w14 w15 w16se w16cid w16 w16cex w16sdtdh wp14">
+<w:endnotes xmlns:wpc="http://schemas.microsoft.com/office/word/2010/wordprocessingCanvas" xmlns:cx="http://schemas.microsoft.com/office/drawing/2014/chartex" xmlns:cx1="http://schemas.microsoft.com/office/drawing/2015/9/8/chartex" xmlns:cx2="http://schemas.microsoft.com/office/drawing/2015/10/21/chartex" xmlns:cx3="http://schemas.microsoft.com/office/drawing/2016/5/9/chartex" xmlns:cx4="http://schemas.microsoft.com/office/drawing/2016/5/10/chartex" xmlns:cx5="http://schemas.microsoft.com/office/drawing/2016/5/11/chartex" xmlns:cx6="http://schemas.microsoft.com/office/drawing/2016/5/12/chartex" xmlns:cx7="http://schemas.microsoft.com/office/drawing/2016/5/13/chartex" xmlns:cx8="http://schemas.microsoft.com/office/drawing/2016/5/14/chartex" xmlns:mc="http://schemas.openxmlformats.org/markup-compatibility/2006" xmlns:aink="http://schemas.microsoft.com/office/drawing/2016/ink" xmlns:am3d="http://schemas.microsoft.com/office/drawing/2017/model3d" xmlns:o="urn:schemas-microsoft-com:office:office" xmlns:oel="http://schemas.microsoft.com/office/2019/extlst" xmlns:r="http://schemas.openxmlformats.org/officeDocument/2006/relationships" xmlns:m="http://schemas.openxmlformats.org/officeDocument/2006/math" xmlns:v="urn:schemas-microsoft-com:vml" xmlns:wp14="http://schemas.microsoft.com/office/word/2010/wordprocessingDrawing" xmlns:wp="http://schemas.openxmlformats.org/drawingml/2006/wordprocessingDrawing" xmlns:w10="urn:schemas-microsoft-com:office:word" xmlns:w="http://schemas.openxmlformats.org/wordprocessingml/2006/main" xmlns:w14="http://schemas.microsoft.com/office/word/2010/wordml" xmlns:w15="http://schemas.microsoft.com/office/word/2012/wordml" xmlns:w16cex="http://schemas.microsoft.com/office/word/2018/wordml/cex" xmlns:w16cid="http://schemas.microsoft.com/office/word/2016/wordml/cid" xmlns:w16="http://schemas.microsoft.com/office/word/2018/wordml" xmlns:w16sdtdh="http://schemas.microsoft.com/office/word/2020/wordml/sdtdatahash" xmlns:w16se="http://schemas.microsoft.com/office/word/2015/wordml/symex" xmlns:wpg="http://schemas.microsoft.com/office/word/2010/wordprocessingGroup" xmlns:wpi="http://schemas.microsoft.com/office/word/2010/wordprocessingInk" xmlns:wne="http://schemas.microsoft.com/office/word/2006/wordml" xmlns:wps="http://schemas.microsoft.com/office/word/2010/wordprocessingShape" mc:Ignorable="w14 w15 w16se w16cid w16 w16cex w16sdtdh wp14">
   <w:endnote w:type="separator" w:id="-1">
     <w:p>
       <w:pPr>
@@ -5440,7 +5508,7 @@
 </file>
 
 <file path=word/footer1.xml><?xml version="1.0" encoding="utf-8"?>
-<w:ftr xmlns:wpc="http://schemas.microsoft.com/office/word/2010/wordprocessingCanvas" xmlns:cx="http://schemas.microsoft.com/office/drawing/2014/chartex" xmlns:cx1="http://schemas.microsoft.com/office/drawing/2015/9/8/chartex" xmlns:cx2="http://schemas.microsoft.com/office/drawing/2015/10/21/chartex" xmlns:cx3="http://schemas.microsoft.com/office/drawing/2016/5/9/chartex" xmlns:cx4="http://schemas.microsoft.com/office/drawing/2016/5/10/chartex" xmlns:cx5="http://schemas.microsoft.com/office/drawing/2016/5/11/chartex" xmlns:cx6="http://schemas.microsoft.com/office/drawing/2016/5/12/chartex" xmlns:cx7="http://schemas.microsoft.com/office/drawing/2016/5/13/chartex" xmlns:cx8="http://schemas.microsoft.com/office/drawing/2016/5/14/chartex" xmlns:mc="http://schemas.openxmlformats.org/markup-compatibility/2006" xmlns:aink="http://schemas.microsoft.com/office/drawing/2016/ink" xmlns:am3d="http://schemas.microsoft.com/office/drawing/2017/model3d" xmlns:o="urn:schemas-microsoft-com:office:office" xmlns:r="http://schemas.openxmlformats.org/officeDocument/2006/relationships" xmlns:m="http://schemas.openxmlformats.org/officeDocument/2006/math" xmlns:v="urn:schemas-microsoft-com:vml" xmlns:wp14="http://schemas.microsoft.com/office/word/2010/wordprocessingDrawing" xmlns:wp="http://schemas.openxmlformats.org/drawingml/2006/wordprocessingDrawing" xmlns:w10="urn:schemas-microsoft-com:office:word" xmlns:w="http://schemas.openxmlformats.org/wordprocessingml/2006/main" xmlns:w14="http://schemas.microsoft.com/office/word/2010/wordml" xmlns:w15="http://schemas.microsoft.com/office/word/2012/wordml" xmlns:w16cex="http://schemas.microsoft.com/office/word/2018/wordml/cex" xmlns:w16cid="http://schemas.microsoft.com/office/word/2016/wordml/cid" xmlns:w16="http://schemas.microsoft.com/office/word/2018/wordml" xmlns:w16sdtdh="http://schemas.microsoft.com/office/word/2020/wordml/sdtdatahash" xmlns:w16se="http://schemas.microsoft.com/office/word/2015/wordml/symex" xmlns:wpg="http://schemas.microsoft.com/office/word/2010/wordprocessingGroup" xmlns:wpi="http://schemas.microsoft.com/office/word/2010/wordprocessingInk" xmlns:wne="http://schemas.microsoft.com/office/word/2006/wordml" xmlns:wps="http://schemas.microsoft.com/office/word/2010/wordprocessingShape" mc:Ignorable="w14 w15 w16se w16cid w16 w16cex w16sdtdh wp14">
+<w:ftr xmlns:wpc="http://schemas.microsoft.com/office/word/2010/wordprocessingCanvas" xmlns:cx="http://schemas.microsoft.com/office/drawing/2014/chartex" xmlns:cx1="http://schemas.microsoft.com/office/drawing/2015/9/8/chartex" xmlns:cx2="http://schemas.microsoft.com/office/drawing/2015/10/21/chartex" xmlns:cx3="http://schemas.microsoft.com/office/drawing/2016/5/9/chartex" xmlns:cx4="http://schemas.microsoft.com/office/drawing/2016/5/10/chartex" xmlns:cx5="http://schemas.microsoft.com/office/drawing/2016/5/11/chartex" xmlns:cx6="http://schemas.microsoft.com/office/drawing/2016/5/12/chartex" xmlns:cx7="http://schemas.microsoft.com/office/drawing/2016/5/13/chartex" xmlns:cx8="http://schemas.microsoft.com/office/drawing/2016/5/14/chartex" xmlns:mc="http://schemas.openxmlformats.org/markup-compatibility/2006" xmlns:aink="http://schemas.microsoft.com/office/drawing/2016/ink" xmlns:am3d="http://schemas.microsoft.com/office/drawing/2017/model3d" xmlns:o="urn:schemas-microsoft-com:office:office" xmlns:oel="http://schemas.microsoft.com/office/2019/extlst" xmlns:r="http://schemas.openxmlformats.org/officeDocument/2006/relationships" xmlns:m="http://schemas.openxmlformats.org/officeDocument/2006/math" xmlns:v="urn:schemas-microsoft-com:vml" xmlns:wp14="http://schemas.microsoft.com/office/word/2010/wordprocessingDrawing" xmlns:wp="http://schemas.openxmlformats.org/drawingml/2006/wordprocessingDrawing" xmlns:w10="urn:schemas-microsoft-com:office:word" xmlns:w="http://schemas.openxmlformats.org/wordprocessingml/2006/main" xmlns:w14="http://schemas.microsoft.com/office/word/2010/wordml" xmlns:w15="http://schemas.microsoft.com/office/word/2012/wordml" xmlns:w16cex="http://schemas.microsoft.com/office/word/2018/wordml/cex" xmlns:w16cid="http://schemas.microsoft.com/office/word/2016/wordml/cid" xmlns:w16="http://schemas.microsoft.com/office/word/2018/wordml" xmlns:w16sdtdh="http://schemas.microsoft.com/office/word/2020/wordml/sdtdatahash" xmlns:w16se="http://schemas.microsoft.com/office/word/2015/wordml/symex" xmlns:wpg="http://schemas.microsoft.com/office/word/2010/wordprocessingGroup" xmlns:wpi="http://schemas.microsoft.com/office/word/2010/wordprocessingInk" xmlns:wne="http://schemas.microsoft.com/office/word/2006/wordml" xmlns:wps="http://schemas.microsoft.com/office/word/2010/wordprocessingShape" mc:Ignorable="w14 w15 w16se w16cid w16 w16cex w16sdtdh wp14">
   <w:sdt>
     <w:sdtPr>
       <w:id w:val="-861199587"/>
@@ -5539,7 +5607,7 @@
         <w:sz w:val="20"/>
         <w:szCs w:val="20"/>
       </w:rPr>
-      <w:t>Versione 1.</w:t>
+      <w:t xml:space="preserve">Versione </w:t>
     </w:r>
     <w:r>
       <w:rPr>
@@ -5548,14 +5616,14 @@
         <w:sz w:val="20"/>
         <w:szCs w:val="20"/>
       </w:rPr>
-      <w:t>4</w:t>
+      <w:t>2.0</w:t>
     </w:r>
   </w:p>
 </w:ftr>
 </file>
 
 <file path=word/footnotes.xml><?xml version="1.0" encoding="utf-8"?>
-<w:footnotes xmlns:wpc="http://schemas.microsoft.com/office/word/2010/wordprocessingCanvas" xmlns:cx="http://schemas.microsoft.com/office/drawing/2014/chartex" xmlns:cx1="http://schemas.microsoft.com/office/drawing/2015/9/8/chartex" xmlns:cx2="http://schemas.microsoft.com/office/drawing/2015/10/21/chartex" xmlns:cx3="http://schemas.microsoft.com/office/drawing/2016/5/9/chartex" xmlns:cx4="http://schemas.microsoft.com/office/drawing/2016/5/10/chartex" xmlns:cx5="http://schemas.microsoft.com/office/drawing/2016/5/11/chartex" xmlns:cx6="http://schemas.microsoft.com/office/drawing/2016/5/12/chartex" xmlns:cx7="http://schemas.microsoft.com/office/drawing/2016/5/13/chartex" xmlns:cx8="http://schemas.microsoft.com/office/drawing/2016/5/14/chartex" xmlns:mc="http://schemas.openxmlformats.org/markup-compatibility/2006" xmlns:aink="http://schemas.microsoft.com/office/drawing/2016/ink" xmlns:am3d="http://schemas.microsoft.com/office/drawing/2017/model3d" xmlns:o="urn:schemas-microsoft-com:office:office" xmlns:r="http://schemas.openxmlformats.org/officeDocument/2006/relationships" xmlns:m="http://schemas.openxmlformats.org/officeDocument/2006/math" xmlns:v="urn:schemas-microsoft-com:vml" xmlns:wp14="http://schemas.microsoft.com/office/word/2010/wordprocessingDrawing" xmlns:wp="http://schemas.openxmlformats.org/drawingml/2006/wordprocessingDrawing" xmlns:w10="urn:schemas-microsoft-com:office:word" xmlns:w="http://schemas.openxmlformats.org/wordprocessingml/2006/main" xmlns:w14="http://schemas.microsoft.com/office/word/2010/wordml" xmlns:w15="http://schemas.microsoft.com/office/word/2012/wordml" xmlns:w16cex="http://schemas.microsoft.com/office/word/2018/wordml/cex" xmlns:w16cid="http://schemas.microsoft.com/office/word/2016/wordml/cid" xmlns:w16="http://schemas.microsoft.com/office/word/2018/wordml" xmlns:w16sdtdh="http://schemas.microsoft.com/office/word/2020/wordml/sdtdatahash" xmlns:w16se="http://schemas.microsoft.com/office/word/2015/wordml/symex" xmlns:wpg="http://schemas.microsoft.com/office/word/2010/wordprocessingGroup" xmlns:wpi="http://schemas.microsoft.com/office/word/2010/wordprocessingInk" xmlns:wne="http://schemas.microsoft.com/office/word/2006/wordml" xmlns:wps="http://schemas.microsoft.com/office/word/2010/wordprocessingShape" mc:Ignorable="w14 w15 w16se w16cid w16 w16cex w16sdtdh wp14">
+<w:footnotes xmlns:wpc="http://schemas.microsoft.com/office/word/2010/wordprocessingCanvas" xmlns:cx="http://schemas.microsoft.com/office/drawing/2014/chartex" xmlns:cx1="http://schemas.microsoft.com/office/drawing/2015/9/8/chartex" xmlns:cx2="http://schemas.microsoft.com/office/drawing/2015/10/21/chartex" xmlns:cx3="http://schemas.microsoft.com/office/drawing/2016/5/9/chartex" xmlns:cx4="http://schemas.microsoft.com/office/drawing/2016/5/10/chartex" xmlns:cx5="http://schemas.microsoft.com/office/drawing/2016/5/11/chartex" xmlns:cx6="http://schemas.microsoft.com/office/drawing/2016/5/12/chartex" xmlns:cx7="http://schemas.microsoft.com/office/drawing/2016/5/13/chartex" xmlns:cx8="http://schemas.microsoft.com/office/drawing/2016/5/14/chartex" xmlns:mc="http://schemas.openxmlformats.org/markup-compatibility/2006" xmlns:aink="http://schemas.microsoft.com/office/drawing/2016/ink" xmlns:am3d="http://schemas.microsoft.com/office/drawing/2017/model3d" xmlns:o="urn:schemas-microsoft-com:office:office" xmlns:oel="http://schemas.microsoft.com/office/2019/extlst" xmlns:r="http://schemas.openxmlformats.org/officeDocument/2006/relationships" xmlns:m="http://schemas.openxmlformats.org/officeDocument/2006/math" xmlns:v="urn:schemas-microsoft-com:vml" xmlns:wp14="http://schemas.microsoft.com/office/word/2010/wordprocessingDrawing" xmlns:wp="http://schemas.openxmlformats.org/drawingml/2006/wordprocessingDrawing" xmlns:w10="urn:schemas-microsoft-com:office:word" xmlns:w="http://schemas.openxmlformats.org/wordprocessingml/2006/main" xmlns:w14="http://schemas.microsoft.com/office/word/2010/wordml" xmlns:w15="http://schemas.microsoft.com/office/word/2012/wordml" xmlns:w16cex="http://schemas.microsoft.com/office/word/2018/wordml/cex" xmlns:w16cid="http://schemas.microsoft.com/office/word/2016/wordml/cid" xmlns:w16="http://schemas.microsoft.com/office/word/2018/wordml" xmlns:w16sdtdh="http://schemas.microsoft.com/office/word/2020/wordml/sdtdatahash" xmlns:w16se="http://schemas.microsoft.com/office/word/2015/wordml/symex" xmlns:wpg="http://schemas.microsoft.com/office/word/2010/wordprocessingGroup" xmlns:wpi="http://schemas.microsoft.com/office/word/2010/wordprocessingInk" xmlns:wne="http://schemas.microsoft.com/office/word/2006/wordml" xmlns:wps="http://schemas.microsoft.com/office/word/2010/wordprocessingShape" mc:Ignorable="w14 w15 w16se w16cid w16 w16cex w16sdtdh wp14">
   <w:footnote w:type="separator" w:id="-1">
     <w:p>
       <w:pPr>
@@ -5580,7 +5648,7 @@
 </file>
 
 <file path=word/header1.xml><?xml version="1.0" encoding="utf-8"?>
-<w:hdr xmlns:wpc="http://schemas.microsoft.com/office/word/2010/wordprocessingCanvas" xmlns:cx="http://schemas.microsoft.com/office/drawing/2014/chartex" xmlns:cx1="http://schemas.microsoft.com/office/drawing/2015/9/8/chartex" xmlns:cx2="http://schemas.microsoft.com/office/drawing/2015/10/21/chartex" xmlns:cx3="http://schemas.microsoft.com/office/drawing/2016/5/9/chartex" xmlns:cx4="http://schemas.microsoft.com/office/drawing/2016/5/10/chartex" xmlns:cx5="http://schemas.microsoft.com/office/drawing/2016/5/11/chartex" xmlns:cx6="http://schemas.microsoft.com/office/drawing/2016/5/12/chartex" xmlns:cx7="http://schemas.microsoft.com/office/drawing/2016/5/13/chartex" xmlns:cx8="http://schemas.microsoft.com/office/drawing/2016/5/14/chartex" xmlns:mc="http://schemas.openxmlformats.org/markup-compatibility/2006" xmlns:aink="http://schemas.microsoft.com/office/drawing/2016/ink" xmlns:am3d="http://schemas.microsoft.com/office/drawing/2017/model3d" xmlns:o="urn:schemas-microsoft-com:office:office" xmlns:r="http://schemas.openxmlformats.org/officeDocument/2006/relationships" xmlns:m="http://schemas.openxmlformats.org/officeDocument/2006/math" xmlns:v="urn:schemas-microsoft-com:vml" xmlns:wp14="http://schemas.microsoft.com/office/word/2010/wordprocessingDrawing" xmlns:wp="http://schemas.openxmlformats.org/drawingml/2006/wordprocessingDrawing" xmlns:w10="urn:schemas-microsoft-com:office:word" xmlns:w="http://schemas.openxmlformats.org/wordprocessingml/2006/main" xmlns:w14="http://schemas.microsoft.com/office/word/2010/wordml" xmlns:w15="http://schemas.microsoft.com/office/word/2012/wordml" xmlns:w16cex="http://schemas.microsoft.com/office/word/2018/wordml/cex" xmlns:w16cid="http://schemas.microsoft.com/office/word/2016/wordml/cid" xmlns:w16="http://schemas.microsoft.com/office/word/2018/wordml" xmlns:w16sdtdh="http://schemas.microsoft.com/office/word/2020/wordml/sdtdatahash" xmlns:w16se="http://schemas.microsoft.com/office/word/2015/wordml/symex" xmlns:wpg="http://schemas.microsoft.com/office/word/2010/wordprocessingGroup" xmlns:wpi="http://schemas.microsoft.com/office/word/2010/wordprocessingInk" xmlns:wne="http://schemas.microsoft.com/office/word/2006/wordml" xmlns:wps="http://schemas.microsoft.com/office/word/2010/wordprocessingShape" mc:Ignorable="w14 w15 w16se w16cid w16 w16cex w16sdtdh wp14">
+<w:hdr xmlns:wpc="http://schemas.microsoft.com/office/word/2010/wordprocessingCanvas" xmlns:cx="http://schemas.microsoft.com/office/drawing/2014/chartex" xmlns:cx1="http://schemas.microsoft.com/office/drawing/2015/9/8/chartex" xmlns:cx2="http://schemas.microsoft.com/office/drawing/2015/10/21/chartex" xmlns:cx3="http://schemas.microsoft.com/office/drawing/2016/5/9/chartex" xmlns:cx4="http://schemas.microsoft.com/office/drawing/2016/5/10/chartex" xmlns:cx5="http://schemas.microsoft.com/office/drawing/2016/5/11/chartex" xmlns:cx6="http://schemas.microsoft.com/office/drawing/2016/5/12/chartex" xmlns:cx7="http://schemas.microsoft.com/office/drawing/2016/5/13/chartex" xmlns:cx8="http://schemas.microsoft.com/office/drawing/2016/5/14/chartex" xmlns:mc="http://schemas.openxmlformats.org/markup-compatibility/2006" xmlns:aink="http://schemas.microsoft.com/office/drawing/2016/ink" xmlns:am3d="http://schemas.microsoft.com/office/drawing/2017/model3d" xmlns:o="urn:schemas-microsoft-com:office:office" xmlns:oel="http://schemas.microsoft.com/office/2019/extlst" xmlns:r="http://schemas.openxmlformats.org/officeDocument/2006/relationships" xmlns:m="http://schemas.openxmlformats.org/officeDocument/2006/math" xmlns:v="urn:schemas-microsoft-com:vml" xmlns:wp14="http://schemas.microsoft.com/office/word/2010/wordprocessingDrawing" xmlns:wp="http://schemas.openxmlformats.org/drawingml/2006/wordprocessingDrawing" xmlns:w10="urn:schemas-microsoft-com:office:word" xmlns:w="http://schemas.openxmlformats.org/wordprocessingml/2006/main" xmlns:w14="http://schemas.microsoft.com/office/word/2010/wordml" xmlns:w15="http://schemas.microsoft.com/office/word/2012/wordml" xmlns:w16cex="http://schemas.microsoft.com/office/word/2018/wordml/cex" xmlns:w16cid="http://schemas.microsoft.com/office/word/2016/wordml/cid" xmlns:w16="http://schemas.microsoft.com/office/word/2018/wordml" xmlns:w16sdtdh="http://schemas.microsoft.com/office/word/2020/wordml/sdtdatahash" xmlns:w16se="http://schemas.microsoft.com/office/word/2015/wordml/symex" xmlns:wpg="http://schemas.microsoft.com/office/word/2010/wordprocessingGroup" xmlns:wpi="http://schemas.microsoft.com/office/word/2010/wordprocessingInk" xmlns:wne="http://schemas.microsoft.com/office/word/2006/wordml" xmlns:wps="http://schemas.microsoft.com/office/word/2010/wordprocessingShape" mc:Ignorable="w14 w15 w16se w16cid w16 w16cex w16sdtdh wp14">
   <w:p>
     <w:pPr>
       <w:pStyle w:val="Intestazione"/>

</xml_diff>